<commit_message>
Step by step  guide for the project setup on your system
</commit_message>
<xml_diff>
--- a/How to Setup a4data automation project on your system.docx
+++ b/How to Setup a4data automation project on your system.docx
@@ -42,7 +42,6 @@
         <w:t xml:space="preserve"> on your system.</w:t>
       </w:r>
     </w:p>
-    <w:p/>
     <w:p>
       <w:pPr>
         <w:pStyle w:val="Heading2"/>
@@ -73,15 +72,7 @@
         </w:numPr>
       </w:pPr>
       <w:r>
-        <w:t xml:space="preserve">You need to signup </w:t>
-      </w:r>
-      <w:proofErr w:type="spellStart"/>
-      <w:r>
-        <w:t>github</w:t>
-      </w:r>
-      <w:proofErr w:type="spellEnd"/>
-      <w:r>
-        <w:t xml:space="preserve"> account and share the user details to Admin (First time users)</w:t>
+        <w:t>You need to signup github account and share the user details to Admin (First time users)</w:t>
       </w:r>
     </w:p>
     <w:p>
@@ -105,10 +96,7 @@
         </w:numPr>
       </w:pPr>
       <w:r>
-        <w:t>IntelliJ IDEA 2019.1.2 (Community Edition)</w:t>
-      </w:r>
-      <w:r>
-        <w:t xml:space="preserve"> </w:t>
+        <w:t xml:space="preserve">IntelliJ IDEA 2019.1.2 (Community Edition) </w:t>
       </w:r>
       <w:r>
         <w:t>use the latest version.</w:t>
@@ -273,15 +261,7 @@
         </w:numPr>
       </w:pPr>
       <w:r>
-        <w:t xml:space="preserve">You need to install Tortoise GIT from this </w:t>
-      </w:r>
-      <w:proofErr w:type="spellStart"/>
-      <w:r>
-        <w:t>url</w:t>
-      </w:r>
-      <w:proofErr w:type="spellEnd"/>
-      <w:r>
-        <w:t xml:space="preserve"> - </w:t>
+        <w:t xml:space="preserve">You need to install Tortoise GIT from this url - </w:t>
       </w:r>
       <w:hyperlink r:id="rId6" w:history="1">
         <w:r>
@@ -514,15 +494,7 @@
         </w:r>
       </w:hyperlink>
       <w:r>
-        <w:t xml:space="preserve">  -&gt; clone </w:t>
-      </w:r>
-      <w:proofErr w:type="spellStart"/>
-      <w:r>
-        <w:t>url</w:t>
-      </w:r>
-      <w:proofErr w:type="spellEnd"/>
-      <w:r>
-        <w:t xml:space="preserve"> just incase if you </w:t>
+        <w:t xml:space="preserve">  -&gt; clone url just incase if you </w:t>
       </w:r>
       <w:proofErr w:type="gramStart"/>
       <w:r>
@@ -1144,31 +1116,16 @@
       <w:pPr>
         <w:ind w:left="720"/>
       </w:pPr>
-      <w:proofErr w:type="spellStart"/>
-      <w:r>
-        <w:t>Chromedriver</w:t>
-      </w:r>
-      <w:proofErr w:type="spellEnd"/>
-      <w:r>
-        <w:t xml:space="preserve"> for </w:t>
-      </w:r>
-      <w:proofErr w:type="spellStart"/>
-      <w:r>
-        <w:t>Macbook</w:t>
-      </w:r>
-      <w:proofErr w:type="spellEnd"/>
-    </w:p>
-    <w:p>
-      <w:pPr>
-        <w:ind w:left="720"/>
-      </w:pPr>
-      <w:proofErr w:type="spellStart"/>
-      <w:r>
-        <w:t>Chromedriver</w:t>
-      </w:r>
-      <w:proofErr w:type="spellEnd"/>
-      <w:r>
-        <w:t xml:space="preserve"> for the Win 32 (compatible with chrome browser version 83.x and 81.x)</w:t>
+      <w:r>
+        <w:t>Chromedriver for Macbook</w:t>
+      </w:r>
+    </w:p>
+    <w:p>
+      <w:pPr>
+        <w:ind w:left="720"/>
+      </w:pPr>
+      <w:r>
+        <w:t>Chromedriver for the Win 32 (compatible with chrome browser version 83.x and 81.x)</w:t>
       </w:r>
     </w:p>
     <w:p>

</xml_diff>